<commit_message>
Update Especificação de Caso de Uso Vinapet.docx
</commit_message>
<xml_diff>
--- a/Documentação/Especificação de Caso de Uso Vinapet.docx
+++ b/Documentação/Especificação de Caso de Uso Vinapet.docx
@@ -2006,10 +2006,7 @@
         <w:pStyle w:val="Ttulo2"/>
       </w:pPr>
       <w:r>
-        <w:t>C</w:t>
-      </w:r>
-      <w:r>
-        <w:t>SU03 – Cadastrar Produto</w:t>
+        <w:t>CSU03 – Cadastrar Produto</w:t>
       </w:r>
     </w:p>
     <w:p>
@@ -2267,14 +2264,51 @@
           </w:tcPr>
           <w:p>
             <w:r>
-              <w:t>Administrador</w:t>
-            </w:r>
-            <w:r>
-              <w:t xml:space="preserve"> do sistema que exercer</w:t>
-            </w:r>
-            <w:r>
-              <w:t>á a funcionalidade de  cadastro do produto</w:t>
-            </w:r>
+              <w:t>Administrador do sistema que exercerá a funcionalidade de  cadastro do produto.</w:t>
+            </w:r>
+          </w:p>
+        </w:tc>
+      </w:tr>
+      <w:tr>
+        <w:trPr>
+          <w:jc w:val="center"/>
+        </w:trPr>
+        <w:tc>
+          <w:tcPr>
+            <w:tcW w:w="8494" w:type="dxa"/>
+            <w:gridSpan w:val="6"/>
+            <w:shd w:val="clear" w:color="auto" w:fill="A6A6A6" w:themeFill="background1" w:themeFillShade="A6"/>
+          </w:tcPr>
+          <w:p>
+            <w:proofErr w:type="spellStart"/>
+            <w:r>
+              <w:t>Pré</w:t>
+            </w:r>
+            <w:proofErr w:type="spellEnd"/>
+            <w:r>
+              <w:t xml:space="preserve"> – Condições</w:t>
+            </w:r>
+          </w:p>
+        </w:tc>
+      </w:tr>
+      <w:tr>
+        <w:trPr>
+          <w:jc w:val="center"/>
+        </w:trPr>
+        <w:tc>
+          <w:tcPr>
+            <w:tcW w:w="8494" w:type="dxa"/>
+            <w:gridSpan w:val="6"/>
+          </w:tcPr>
+          <w:p>
+            <w:r>
+              <w:t xml:space="preserve">Administrador devidamente cadastrado e </w:t>
+            </w:r>
+            <w:proofErr w:type="spellStart"/>
+            <w:r>
+              <w:t>logado</w:t>
+            </w:r>
+            <w:proofErr w:type="spellEnd"/>
             <w:r>
               <w:t>.</w:t>
             </w:r>
@@ -2292,55 +2326,6 @@
             <w:shd w:val="clear" w:color="auto" w:fill="A6A6A6" w:themeFill="background1" w:themeFillShade="A6"/>
           </w:tcPr>
           <w:p>
-            <w:proofErr w:type="spellStart"/>
-            <w:r>
-              <w:t>Pré</w:t>
-            </w:r>
-            <w:proofErr w:type="spellEnd"/>
-            <w:r>
-              <w:t xml:space="preserve"> – Condições</w:t>
-            </w:r>
-          </w:p>
-        </w:tc>
-      </w:tr>
-      <w:tr>
-        <w:trPr>
-          <w:jc w:val="center"/>
-        </w:trPr>
-        <w:tc>
-          <w:tcPr>
-            <w:tcW w:w="8494" w:type="dxa"/>
-            <w:gridSpan w:val="6"/>
-          </w:tcPr>
-          <w:p>
-            <w:r>
-              <w:t>Administrador</w:t>
-            </w:r>
-            <w:r>
-              <w:t xml:space="preserve"> devidamente cadastrado e </w:t>
-            </w:r>
-            <w:proofErr w:type="spellStart"/>
-            <w:r>
-              <w:t>logado</w:t>
-            </w:r>
-            <w:proofErr w:type="spellEnd"/>
-            <w:r>
-              <w:t>.</w:t>
-            </w:r>
-          </w:p>
-        </w:tc>
-      </w:tr>
-      <w:tr>
-        <w:trPr>
-          <w:jc w:val="center"/>
-        </w:trPr>
-        <w:tc>
-          <w:tcPr>
-            <w:tcW w:w="8494" w:type="dxa"/>
-            <w:gridSpan w:val="6"/>
-            <w:shd w:val="clear" w:color="auto" w:fill="A6A6A6" w:themeFill="background1" w:themeFillShade="A6"/>
-          </w:tcPr>
-          <w:p>
             <w:r>
               <w:t>Finalidade</w:t>
             </w:r>
@@ -2358,13 +2343,7 @@
           </w:tcPr>
           <w:p>
             <w:r>
-              <w:t>Este Caso</w:t>
-            </w:r>
-            <w:r>
-              <w:t xml:space="preserve"> de Uso tem como objetivo de indicar as funcionalidades de cadastro de produtos</w:t>
-            </w:r>
-            <w:r>
-              <w:t>.</w:t>
+              <w:t>Este Caso de Uso tem como objetivo de indicar as funcionalidades de cadastro de produtos.</w:t>
             </w:r>
           </w:p>
         </w:tc>
@@ -2409,13 +2388,7 @@
               </w:numPr>
             </w:pPr>
             <w:r>
-              <w:t>O</w:t>
-            </w:r>
-            <w:r>
-              <w:t xml:space="preserve"> administrador clica em Adicionar Produto</w:t>
-            </w:r>
-            <w:r>
-              <w:t>.</w:t>
+              <w:t>O administrador clica em Adicionar Produto.</w:t>
             </w:r>
           </w:p>
           <w:p>
@@ -2427,10 +2400,7 @@
               </w:numPr>
             </w:pPr>
             <w:r>
-              <w:t>O Sistema retorna página de cadastro de produtos</w:t>
-            </w:r>
-            <w:r>
-              <w:t>;</w:t>
+              <w:t>O Sistema retorna página de cadastro de produtos;</w:t>
             </w:r>
           </w:p>
           <w:p>
@@ -2442,13 +2412,7 @@
               </w:numPr>
             </w:pPr>
             <w:r>
-              <w:t xml:space="preserve">O </w:t>
-            </w:r>
-            <w:r>
-              <w:t>administrador informa os dados do produto</w:t>
-            </w:r>
-            <w:r>
-              <w:t>;</w:t>
+              <w:t>O administrador informa os dados do produto;</w:t>
             </w:r>
           </w:p>
           <w:p>
@@ -2460,13 +2424,7 @@
               </w:numPr>
             </w:pPr>
             <w:r>
-              <w:t xml:space="preserve">O </w:t>
-            </w:r>
-            <w:r>
-              <w:t>administrador confirma os dados do produto</w:t>
-            </w:r>
-            <w:r>
-              <w:t>;</w:t>
+              <w:t>O administrador confirma os dados do produto;</w:t>
             </w:r>
           </w:p>
           <w:p>
@@ -2560,15 +2518,7 @@
               </w:numPr>
             </w:pPr>
             <w:r>
-              <w:t xml:space="preserve">O Sistema </w:t>
-            </w:r>
-            <w:bookmarkStart w:id="0" w:name="_GoBack"/>
-            <w:r>
-              <w:t>inf</w:t>
-            </w:r>
-            <w:bookmarkEnd w:id="0"/>
-            <w:r>
-              <w:t>orma o sucesso da operação.</w:t>
+              <w:t>O Sistema informa o sucesso da operação.</w:t>
             </w:r>
           </w:p>
         </w:tc>
@@ -2894,16 +2844,7 @@
               </w:numPr>
             </w:pPr>
             <w:r>
-              <w:t xml:space="preserve">Observações: </w:t>
-            </w:r>
-            <w:r>
-              <w:t>Car</w:t>
-            </w:r>
-            <w:r>
-              <w:t>acteres alfabéticos de tamanho 10 a 300</w:t>
-            </w:r>
-            <w:r>
-              <w:t>.</w:t>
+              <w:t>Observações: Caracteres alfabéticos de tamanho 10 a 300.</w:t>
             </w:r>
           </w:p>
           <w:p>
@@ -2914,6 +2855,9 @@
                 <w:numId w:val="3"/>
               </w:numPr>
             </w:pPr>
+            <w:r>
+              <w:t>Estoque: Campo Obrigatório.</w:t>
+            </w:r>
           </w:p>
         </w:tc>
       </w:tr>
@@ -2949,6 +2893,872 @@
       </w:tr>
     </w:tbl>
     <w:p/>
+    <w:p>
+      <w:pPr>
+        <w:pStyle w:val="Ttulo2"/>
+      </w:pPr>
+      <w:r>
+        <w:t>CSU04 – Editar</w:t>
+      </w:r>
+      <w:r>
+        <w:t xml:space="preserve"> Produto</w:t>
+      </w:r>
+    </w:p>
+    <w:p>
+      <w:pPr>
+        <w:shd w:val="clear" w:color="auto" w:fill="A6A6A6" w:themeFill="background1" w:themeFillShade="A6"/>
+      </w:pPr>
+      <w:r>
+        <w:t>Versão 1.0 -  09/05/16</w:t>
+      </w:r>
+    </w:p>
+    <w:tbl>
+      <w:tblPr>
+        <w:tblStyle w:val="Tabelacomgrade"/>
+        <w:tblW w:w="0" w:type="auto"/>
+        <w:jc w:val="center"/>
+        <w:tblLook w:val="04A0" w:firstRow="1" w:lastRow="0" w:firstColumn="1" w:lastColumn="0" w:noHBand="0" w:noVBand="1"/>
+      </w:tblPr>
+      <w:tblGrid>
+        <w:gridCol w:w="988"/>
+        <w:gridCol w:w="710"/>
+        <w:gridCol w:w="707"/>
+        <w:gridCol w:w="3260"/>
+        <w:gridCol w:w="1414"/>
+        <w:gridCol w:w="1415"/>
+      </w:tblGrid>
+      <w:tr>
+        <w:trPr>
+          <w:jc w:val="center"/>
+        </w:trPr>
+        <w:tc>
+          <w:tcPr>
+            <w:tcW w:w="8494" w:type="dxa"/>
+            <w:gridSpan w:val="6"/>
+            <w:shd w:val="clear" w:color="auto" w:fill="A6A6A6" w:themeFill="background1" w:themeFillShade="A6"/>
+          </w:tcPr>
+          <w:p>
+            <w:r>
+              <w:t>Relação Das Versões Deste Documento</w:t>
+            </w:r>
+          </w:p>
+        </w:tc>
+      </w:tr>
+      <w:tr>
+        <w:trPr>
+          <w:jc w:val="center"/>
+        </w:trPr>
+        <w:tc>
+          <w:tcPr>
+            <w:tcW w:w="988" w:type="dxa"/>
+            <w:shd w:val="clear" w:color="auto" w:fill="A6A6A6" w:themeFill="background1" w:themeFillShade="A6"/>
+          </w:tcPr>
+          <w:p>
+            <w:pPr>
+              <w:jc w:val="center"/>
+            </w:pPr>
+            <w:r>
+              <w:t>Versão</w:t>
+            </w:r>
+          </w:p>
+        </w:tc>
+        <w:tc>
+          <w:tcPr>
+            <w:tcW w:w="1417" w:type="dxa"/>
+            <w:gridSpan w:val="2"/>
+            <w:shd w:val="clear" w:color="auto" w:fill="A6A6A6" w:themeFill="background1" w:themeFillShade="A6"/>
+          </w:tcPr>
+          <w:p>
+            <w:pPr>
+              <w:jc w:val="center"/>
+            </w:pPr>
+            <w:r>
+              <w:t>Data</w:t>
+            </w:r>
+          </w:p>
+        </w:tc>
+        <w:tc>
+          <w:tcPr>
+            <w:tcW w:w="3260" w:type="dxa"/>
+            <w:shd w:val="clear" w:color="auto" w:fill="A6A6A6" w:themeFill="background1" w:themeFillShade="A6"/>
+          </w:tcPr>
+          <w:p>
+            <w:pPr>
+              <w:jc w:val="center"/>
+            </w:pPr>
+            <w:r>
+              <w:t>Mudanças</w:t>
+            </w:r>
+          </w:p>
+        </w:tc>
+        <w:tc>
+          <w:tcPr>
+            <w:tcW w:w="1414" w:type="dxa"/>
+            <w:shd w:val="clear" w:color="auto" w:fill="A6A6A6" w:themeFill="background1" w:themeFillShade="A6"/>
+          </w:tcPr>
+          <w:p>
+            <w:pPr>
+              <w:jc w:val="center"/>
+            </w:pPr>
+            <w:r>
+              <w:t>Autor</w:t>
+            </w:r>
+          </w:p>
+        </w:tc>
+        <w:tc>
+          <w:tcPr>
+            <w:tcW w:w="1415" w:type="dxa"/>
+            <w:shd w:val="clear" w:color="auto" w:fill="A6A6A6" w:themeFill="background1" w:themeFillShade="A6"/>
+          </w:tcPr>
+          <w:p>
+            <w:pPr>
+              <w:jc w:val="center"/>
+            </w:pPr>
+            <w:r>
+              <w:t>Revisor</w:t>
+            </w:r>
+          </w:p>
+        </w:tc>
+      </w:tr>
+      <w:tr>
+        <w:trPr>
+          <w:jc w:val="center"/>
+        </w:trPr>
+        <w:tc>
+          <w:tcPr>
+            <w:tcW w:w="988" w:type="dxa"/>
+          </w:tcPr>
+          <w:p>
+            <w:pPr>
+              <w:jc w:val="center"/>
+            </w:pPr>
+            <w:r>
+              <w:t>1.0</w:t>
+            </w:r>
+          </w:p>
+        </w:tc>
+        <w:tc>
+          <w:tcPr>
+            <w:tcW w:w="1417" w:type="dxa"/>
+            <w:gridSpan w:val="2"/>
+          </w:tcPr>
+          <w:p>
+            <w:pPr>
+              <w:jc w:val="center"/>
+            </w:pPr>
+            <w:r>
+              <w:t>06/12/19</w:t>
+            </w:r>
+          </w:p>
+        </w:tc>
+        <w:tc>
+          <w:tcPr>
+            <w:tcW w:w="3260" w:type="dxa"/>
+          </w:tcPr>
+          <w:p>
+            <w:pPr>
+              <w:jc w:val="center"/>
+            </w:pPr>
+            <w:r>
+              <w:t>Versão inicial do caso de uso</w:t>
+            </w:r>
+          </w:p>
+        </w:tc>
+        <w:tc>
+          <w:tcPr>
+            <w:tcW w:w="1414" w:type="dxa"/>
+          </w:tcPr>
+          <w:p>
+            <w:pPr>
+              <w:jc w:val="center"/>
+            </w:pPr>
+            <w:r>
+              <w:t>Victoria</w:t>
+            </w:r>
+          </w:p>
+        </w:tc>
+        <w:tc>
+          <w:tcPr>
+            <w:tcW w:w="1415" w:type="dxa"/>
+          </w:tcPr>
+          <w:p>
+            <w:pPr>
+              <w:jc w:val="center"/>
+            </w:pPr>
+            <w:r>
+              <w:t>Gustavo</w:t>
+            </w:r>
+          </w:p>
+        </w:tc>
+      </w:tr>
+      <w:tr>
+        <w:trPr>
+          <w:jc w:val="center"/>
+        </w:trPr>
+        <w:tc>
+          <w:tcPr>
+            <w:tcW w:w="8494" w:type="dxa"/>
+            <w:gridSpan w:val="6"/>
+            <w:shd w:val="clear" w:color="auto" w:fill="A6A6A6" w:themeFill="background1" w:themeFillShade="A6"/>
+          </w:tcPr>
+          <w:p>
+            <w:r>
+              <w:t>Ator(es) Relacionado(s) Neste Caso de Uso</w:t>
+            </w:r>
+          </w:p>
+        </w:tc>
+      </w:tr>
+      <w:tr>
+        <w:trPr>
+          <w:jc w:val="center"/>
+        </w:trPr>
+        <w:tc>
+          <w:tcPr>
+            <w:tcW w:w="1698" w:type="dxa"/>
+            <w:gridSpan w:val="2"/>
+            <w:shd w:val="clear" w:color="auto" w:fill="A6A6A6" w:themeFill="background1" w:themeFillShade="A6"/>
+          </w:tcPr>
+          <w:p>
+            <w:r>
+              <w:t>Ator</w:t>
+            </w:r>
+          </w:p>
+        </w:tc>
+        <w:tc>
+          <w:tcPr>
+            <w:tcW w:w="6796" w:type="dxa"/>
+            <w:gridSpan w:val="4"/>
+            <w:shd w:val="clear" w:color="auto" w:fill="A6A6A6" w:themeFill="background1" w:themeFillShade="A6"/>
+          </w:tcPr>
+          <w:p>
+            <w:r>
+              <w:t>Comentário</w:t>
+            </w:r>
+          </w:p>
+        </w:tc>
+      </w:tr>
+      <w:tr>
+        <w:trPr>
+          <w:jc w:val="center"/>
+        </w:trPr>
+        <w:tc>
+          <w:tcPr>
+            <w:tcW w:w="1698" w:type="dxa"/>
+            <w:gridSpan w:val="2"/>
+          </w:tcPr>
+          <w:p>
+            <w:r>
+              <w:t>Administrador</w:t>
+            </w:r>
+          </w:p>
+        </w:tc>
+        <w:tc>
+          <w:tcPr>
+            <w:tcW w:w="6796" w:type="dxa"/>
+            <w:gridSpan w:val="4"/>
+          </w:tcPr>
+          <w:p>
+            <w:r>
+              <w:t>Administrador do sistema que exerce</w:t>
+            </w:r>
+            <w:r>
+              <w:t>rá a funcionalidade de edição</w:t>
+            </w:r>
+            <w:r>
+              <w:t xml:space="preserve"> do produto.</w:t>
+            </w:r>
+          </w:p>
+        </w:tc>
+      </w:tr>
+      <w:tr>
+        <w:trPr>
+          <w:jc w:val="center"/>
+        </w:trPr>
+        <w:tc>
+          <w:tcPr>
+            <w:tcW w:w="8494" w:type="dxa"/>
+            <w:gridSpan w:val="6"/>
+            <w:shd w:val="clear" w:color="auto" w:fill="A6A6A6" w:themeFill="background1" w:themeFillShade="A6"/>
+          </w:tcPr>
+          <w:p>
+            <w:proofErr w:type="spellStart"/>
+            <w:r>
+              <w:t>Pré</w:t>
+            </w:r>
+            <w:proofErr w:type="spellEnd"/>
+            <w:r>
+              <w:t xml:space="preserve"> – Condições</w:t>
+            </w:r>
+          </w:p>
+        </w:tc>
+      </w:tr>
+      <w:tr>
+        <w:trPr>
+          <w:jc w:val="center"/>
+        </w:trPr>
+        <w:tc>
+          <w:tcPr>
+            <w:tcW w:w="8494" w:type="dxa"/>
+            <w:gridSpan w:val="6"/>
+          </w:tcPr>
+          <w:p>
+            <w:r>
+              <w:t xml:space="preserve">Administrador devidamente cadastrado e </w:t>
+            </w:r>
+            <w:proofErr w:type="spellStart"/>
+            <w:r>
+              <w:t>logado</w:t>
+            </w:r>
+            <w:proofErr w:type="spellEnd"/>
+            <w:r>
+              <w:t>.</w:t>
+            </w:r>
+          </w:p>
+        </w:tc>
+      </w:tr>
+      <w:tr>
+        <w:trPr>
+          <w:jc w:val="center"/>
+        </w:trPr>
+        <w:tc>
+          <w:tcPr>
+            <w:tcW w:w="8494" w:type="dxa"/>
+            <w:gridSpan w:val="6"/>
+            <w:shd w:val="clear" w:color="auto" w:fill="A6A6A6" w:themeFill="background1" w:themeFillShade="A6"/>
+          </w:tcPr>
+          <w:p>
+            <w:r>
+              <w:t>Finalidade</w:t>
+            </w:r>
+          </w:p>
+        </w:tc>
+      </w:tr>
+      <w:tr>
+        <w:trPr>
+          <w:jc w:val="center"/>
+        </w:trPr>
+        <w:tc>
+          <w:tcPr>
+            <w:tcW w:w="8494" w:type="dxa"/>
+            <w:gridSpan w:val="6"/>
+          </w:tcPr>
+          <w:p>
+            <w:r>
+              <w:t>Este Caso de Uso tem como objetivo de indica</w:t>
+            </w:r>
+            <w:r>
+              <w:t>r as funcionalidades de edição</w:t>
+            </w:r>
+            <w:r>
+              <w:t xml:space="preserve"> de produtos.</w:t>
+            </w:r>
+          </w:p>
+        </w:tc>
+      </w:tr>
+      <w:tr>
+        <w:trPr>
+          <w:jc w:val="center"/>
+        </w:trPr>
+        <w:tc>
+          <w:tcPr>
+            <w:tcW w:w="8494" w:type="dxa"/>
+            <w:gridSpan w:val="6"/>
+            <w:shd w:val="clear" w:color="auto" w:fill="A6A6A6" w:themeFill="background1" w:themeFillShade="A6"/>
+          </w:tcPr>
+          <w:p>
+            <w:r>
+              <w:t xml:space="preserve"> </w:t>
+            </w:r>
+          </w:p>
+        </w:tc>
+      </w:tr>
+      <w:tr>
+        <w:trPr>
+          <w:jc w:val="center"/>
+        </w:trPr>
+        <w:tc>
+          <w:tcPr>
+            <w:tcW w:w="8494" w:type="dxa"/>
+            <w:gridSpan w:val="6"/>
+          </w:tcPr>
+          <w:p>
+            <w:r>
+              <w:tab/>
+            </w:r>
+          </w:p>
+          <w:p>
+            <w:pPr>
+              <w:pStyle w:val="PargrafodaLista"/>
+              <w:numPr>
+                <w:ilvl w:val="0"/>
+                <w:numId w:val="5"/>
+              </w:numPr>
+            </w:pPr>
+            <w:r>
+              <w:t>O</w:t>
+            </w:r>
+            <w:r>
+              <w:t xml:space="preserve"> administrador clica em Edit</w:t>
+            </w:r>
+            <w:r>
+              <w:t>ar Produto.</w:t>
+            </w:r>
+          </w:p>
+          <w:p>
+            <w:pPr>
+              <w:pStyle w:val="PargrafodaLista"/>
+              <w:numPr>
+                <w:ilvl w:val="0"/>
+                <w:numId w:val="5"/>
+              </w:numPr>
+            </w:pPr>
+            <w:r>
+              <w:t>O Si</w:t>
+            </w:r>
+            <w:r>
+              <w:t>stema retorna página do produto</w:t>
+            </w:r>
+            <w:r>
+              <w:t>;</w:t>
+            </w:r>
+          </w:p>
+          <w:p>
+            <w:pPr>
+              <w:pStyle w:val="PargrafodaLista"/>
+              <w:numPr>
+                <w:ilvl w:val="0"/>
+                <w:numId w:val="5"/>
+              </w:numPr>
+            </w:pPr>
+            <w:r>
+              <w:t>O administrador edita</w:t>
+            </w:r>
+            <w:bookmarkStart w:id="0" w:name="_GoBack"/>
+            <w:bookmarkEnd w:id="0"/>
+            <w:r>
+              <w:t xml:space="preserve"> os dados do produto;</w:t>
+            </w:r>
+          </w:p>
+          <w:p>
+            <w:pPr>
+              <w:pStyle w:val="PargrafodaLista"/>
+              <w:numPr>
+                <w:ilvl w:val="0"/>
+                <w:numId w:val="5"/>
+              </w:numPr>
+            </w:pPr>
+            <w:r>
+              <w:t>O administrador confirma os dados do produto;</w:t>
+            </w:r>
+          </w:p>
+          <w:p>
+            <w:pPr>
+              <w:pStyle w:val="PargrafodaLista"/>
+              <w:numPr>
+                <w:ilvl w:val="0"/>
+                <w:numId w:val="5"/>
+              </w:numPr>
+            </w:pPr>
+            <w:r>
+              <w:t>O sistema valida os dados;</w:t>
+            </w:r>
+          </w:p>
+          <w:p>
+            <w:r>
+              <w:tab/>
+            </w:r>
+            <w:r>
+              <w:rPr>
+                <w:b/>
+              </w:rPr>
+              <w:t>FE01</w:t>
+            </w:r>
+            <w:r>
+              <w:rPr>
+                <w:b/>
+              </w:rPr>
+              <w:t xml:space="preserve"> –</w:t>
+            </w:r>
+            <w:r>
+              <w:t xml:space="preserve"> O Sistema retorna dados inválidos;</w:t>
+            </w:r>
+          </w:p>
+          <w:p>
+            <w:pPr>
+              <w:pStyle w:val="PargrafodaLista"/>
+              <w:numPr>
+                <w:ilvl w:val="0"/>
+                <w:numId w:val="5"/>
+              </w:numPr>
+            </w:pPr>
+            <w:r>
+              <w:t>O Sistema grava os dados no Banco de Dados;</w:t>
+            </w:r>
+          </w:p>
+          <w:p>
+            <w:pPr>
+              <w:ind w:left="360"/>
+            </w:pPr>
+            <w:r>
+              <w:rPr>
+                <w:b/>
+              </w:rPr>
+              <w:tab/>
+            </w:r>
+            <w:r>
+              <w:rPr>
+                <w:b/>
+              </w:rPr>
+              <w:t>FE0</w:t>
+            </w:r>
+            <w:r>
+              <w:rPr>
+                <w:b/>
+              </w:rPr>
+              <w:t>2</w:t>
+            </w:r>
+            <w:r>
+              <w:rPr>
+                <w:b/>
+              </w:rPr>
+              <w:t xml:space="preserve"> -</w:t>
+            </w:r>
+            <w:r>
+              <w:t xml:space="preserve"> Informar erro de operação.</w:t>
+            </w:r>
+          </w:p>
+          <w:p>
+            <w:pPr>
+              <w:pStyle w:val="PargrafodaLista"/>
+              <w:numPr>
+                <w:ilvl w:val="0"/>
+                <w:numId w:val="5"/>
+              </w:numPr>
+            </w:pPr>
+            <w:r>
+              <w:t>O Sistema informa o sucesso da operação.</w:t>
+            </w:r>
+          </w:p>
+        </w:tc>
+      </w:tr>
+      <w:tr>
+        <w:trPr>
+          <w:jc w:val="center"/>
+        </w:trPr>
+        <w:tc>
+          <w:tcPr>
+            <w:tcW w:w="8494" w:type="dxa"/>
+            <w:gridSpan w:val="6"/>
+            <w:shd w:val="clear" w:color="auto" w:fill="A6A6A6" w:themeFill="background1" w:themeFillShade="A6"/>
+          </w:tcPr>
+          <w:p>
+            <w:r>
+              <w:t>Fluxos de Exceção</w:t>
+            </w:r>
+          </w:p>
+        </w:tc>
+      </w:tr>
+      <w:tr>
+        <w:trPr>
+          <w:jc w:val="center"/>
+        </w:trPr>
+        <w:tc>
+          <w:tcPr>
+            <w:tcW w:w="8494" w:type="dxa"/>
+            <w:gridSpan w:val="6"/>
+          </w:tcPr>
+          <w:p>
+            <w:r>
+              <w:rPr>
+                <w:b/>
+              </w:rPr>
+              <w:t>FE0</w:t>
+            </w:r>
+            <w:r>
+              <w:rPr>
+                <w:b/>
+              </w:rPr>
+              <w:t>1</w:t>
+            </w:r>
+            <w:r>
+              <w:rPr>
+                <w:b/>
+              </w:rPr>
+              <w:t xml:space="preserve"> –</w:t>
+            </w:r>
+            <w:r>
+              <w:t xml:space="preserve"> O sistema verifica se os dados informados foram devidamente fornecidos de acordo com as normas citadas nas </w:t>
+            </w:r>
+            <w:proofErr w:type="spellStart"/>
+            <w:r>
+              <w:t>RV’s</w:t>
+            </w:r>
+            <w:proofErr w:type="spellEnd"/>
+            <w:r>
+              <w:t>;</w:t>
+            </w:r>
+          </w:p>
+          <w:p>
+            <w:r>
+              <w:rPr>
+                <w:b/>
+              </w:rPr>
+              <w:t>FE0</w:t>
+            </w:r>
+            <w:r>
+              <w:rPr>
+                <w:b/>
+              </w:rPr>
+              <w:t>2</w:t>
+            </w:r>
+            <w:r>
+              <w:rPr>
+                <w:b/>
+              </w:rPr>
+              <w:t xml:space="preserve"> –</w:t>
+            </w:r>
+            <w:r>
+              <w:t xml:space="preserve"> O sistema retorna um erro, caso haja algum tipo de </w:t>
+            </w:r>
+            <w:proofErr w:type="spellStart"/>
+            <w:r>
+              <w:t>inoperabilidade</w:t>
+            </w:r>
+            <w:proofErr w:type="spellEnd"/>
+            <w:r>
+              <w:t xml:space="preserve"> da rede.</w:t>
+            </w:r>
+          </w:p>
+        </w:tc>
+      </w:tr>
+      <w:tr>
+        <w:trPr>
+          <w:jc w:val="center"/>
+        </w:trPr>
+        <w:tc>
+          <w:tcPr>
+            <w:tcW w:w="8494" w:type="dxa"/>
+            <w:gridSpan w:val="6"/>
+            <w:shd w:val="clear" w:color="auto" w:fill="A6A6A6" w:themeFill="background1" w:themeFillShade="A6"/>
+          </w:tcPr>
+          <w:p>
+            <w:r>
+              <w:t>Regras de Negócio</w:t>
+            </w:r>
+          </w:p>
+        </w:tc>
+      </w:tr>
+      <w:tr>
+        <w:trPr>
+          <w:jc w:val="center"/>
+        </w:trPr>
+        <w:tc>
+          <w:tcPr>
+            <w:tcW w:w="8494" w:type="dxa"/>
+            <w:gridSpan w:val="6"/>
+          </w:tcPr>
+          <w:p>
+            <w:r>
+              <w:rPr>
+                <w:b/>
+              </w:rPr>
+              <w:t>RN01 –</w:t>
+            </w:r>
+            <w:r>
+              <w:t xml:space="preserve"> A margem não pode ser inferior a 20%.</w:t>
+            </w:r>
+          </w:p>
+        </w:tc>
+      </w:tr>
+      <w:tr>
+        <w:trPr>
+          <w:jc w:val="center"/>
+        </w:trPr>
+        <w:tc>
+          <w:tcPr>
+            <w:tcW w:w="8494" w:type="dxa"/>
+            <w:gridSpan w:val="6"/>
+            <w:shd w:val="clear" w:color="auto" w:fill="A6A6A6" w:themeFill="background1" w:themeFillShade="A6"/>
+          </w:tcPr>
+          <w:p>
+            <w:r>
+              <w:t>Regras de Validação</w:t>
+            </w:r>
+          </w:p>
+        </w:tc>
+      </w:tr>
+      <w:tr>
+        <w:trPr>
+          <w:jc w:val="center"/>
+        </w:trPr>
+        <w:tc>
+          <w:tcPr>
+            <w:tcW w:w="8494" w:type="dxa"/>
+            <w:gridSpan w:val="6"/>
+          </w:tcPr>
+          <w:p>
+            <w:r>
+              <w:rPr>
+                <w:b/>
+              </w:rPr>
+              <w:t>RV01 –</w:t>
+            </w:r>
+            <w:r>
+              <w:t xml:space="preserve"> Conteúdo dos campos para cadastro do produto</w:t>
+            </w:r>
+          </w:p>
+          <w:p>
+            <w:pPr>
+              <w:pStyle w:val="PargrafodaLista"/>
+              <w:numPr>
+                <w:ilvl w:val="0"/>
+                <w:numId w:val="3"/>
+              </w:numPr>
+            </w:pPr>
+            <w:r>
+              <w:t>Nome do Produto: Caracteres alfabéticos de tamanho 3 a 50.</w:t>
+            </w:r>
+          </w:p>
+          <w:p>
+            <w:pPr>
+              <w:pStyle w:val="PargrafodaLista"/>
+              <w:numPr>
+                <w:ilvl w:val="0"/>
+                <w:numId w:val="3"/>
+              </w:numPr>
+            </w:pPr>
+            <w:r>
+              <w:t xml:space="preserve">Foto do Produto: Deverá ser uma imagem no formato </w:t>
+            </w:r>
+            <w:proofErr w:type="spellStart"/>
+            <w:r>
+              <w:t>jpg</w:t>
+            </w:r>
+            <w:proofErr w:type="spellEnd"/>
+            <w:r>
+              <w:t xml:space="preserve"> ou </w:t>
+            </w:r>
+            <w:proofErr w:type="spellStart"/>
+            <w:r>
+              <w:t>png</w:t>
+            </w:r>
+            <w:proofErr w:type="spellEnd"/>
+            <w:r>
+              <w:t>.</w:t>
+            </w:r>
+          </w:p>
+          <w:p>
+            <w:pPr>
+              <w:pStyle w:val="PargrafodaLista"/>
+              <w:numPr>
+                <w:ilvl w:val="0"/>
+                <w:numId w:val="3"/>
+              </w:numPr>
+            </w:pPr>
+            <w:r>
+              <w:t>Marca: Caracteres alfabéticos de tamanho 3 a 50.</w:t>
+            </w:r>
+          </w:p>
+          <w:p>
+            <w:pPr>
+              <w:pStyle w:val="PargrafodaLista"/>
+              <w:numPr>
+                <w:ilvl w:val="0"/>
+                <w:numId w:val="3"/>
+              </w:numPr>
+            </w:pPr>
+            <w:r>
+              <w:t xml:space="preserve">Custo: Valor de compra obrigatório em </w:t>
+            </w:r>
+            <w:proofErr w:type="gramStart"/>
+            <w:r>
+              <w:t>reais(</w:t>
+            </w:r>
+            <w:proofErr w:type="gramEnd"/>
+            <w:r>
+              <w:t>R$).</w:t>
+            </w:r>
+          </w:p>
+          <w:p>
+            <w:pPr>
+              <w:pStyle w:val="PargrafodaLista"/>
+              <w:numPr>
+                <w:ilvl w:val="0"/>
+                <w:numId w:val="3"/>
+              </w:numPr>
+            </w:pPr>
+            <w:r>
+              <w:t xml:space="preserve">Margem: Valor em </w:t>
+            </w:r>
+            <w:proofErr w:type="gramStart"/>
+            <w:r>
+              <w:t>porcentagem(</w:t>
+            </w:r>
+            <w:proofErr w:type="gramEnd"/>
+            <w:r>
+              <w:t>%) do lucro exigido. (Campo Obrigatório)</w:t>
+            </w:r>
+          </w:p>
+          <w:p>
+            <w:pPr>
+              <w:pStyle w:val="PargrafodaLista"/>
+              <w:numPr>
+                <w:ilvl w:val="0"/>
+                <w:numId w:val="3"/>
+              </w:numPr>
+            </w:pPr>
+            <w:r>
+              <w:t>Valor: Calculado pelo sistema de acordo com a margem e custo.</w:t>
+            </w:r>
+          </w:p>
+          <w:p>
+            <w:pPr>
+              <w:pStyle w:val="PargrafodaLista"/>
+              <w:numPr>
+                <w:ilvl w:val="0"/>
+                <w:numId w:val="3"/>
+              </w:numPr>
+            </w:pPr>
+            <w:r>
+              <w:t xml:space="preserve">Categoria: </w:t>
+            </w:r>
+            <w:proofErr w:type="spellStart"/>
+            <w:r>
+              <w:t>Checkbox</w:t>
+            </w:r>
+            <w:proofErr w:type="spellEnd"/>
+            <w:r>
+              <w:t xml:space="preserve"> com todas as categorias do produto (Campo obrigatório)</w:t>
+            </w:r>
+          </w:p>
+          <w:p>
+            <w:pPr>
+              <w:pStyle w:val="PargrafodaLista"/>
+              <w:numPr>
+                <w:ilvl w:val="0"/>
+                <w:numId w:val="3"/>
+              </w:numPr>
+            </w:pPr>
+            <w:r>
+              <w:lastRenderedPageBreak/>
+              <w:t>Observações: Caracteres alfabéticos de tamanho 10 a 300.</w:t>
+            </w:r>
+          </w:p>
+          <w:p>
+            <w:pPr>
+              <w:pStyle w:val="PargrafodaLista"/>
+              <w:numPr>
+                <w:ilvl w:val="0"/>
+                <w:numId w:val="3"/>
+              </w:numPr>
+            </w:pPr>
+            <w:r>
+              <w:t>Estoque: Campo Obrigatório.</w:t>
+            </w:r>
+          </w:p>
+        </w:tc>
+      </w:tr>
+    </w:tbl>
     <w:p/>
     <w:sectPr>
       <w:pgSz w:w="11906" w:h="16838"/>

</xml_diff>